<commit_message>
Removed samples of problematic fonts Marlett et al, as described at in the body of the documents (towards the bottom).
</commit_message>
<xml_diff>
--- a/docx4all/sample-docs/docx4all-fonts-bolditalic.docx
+++ b/docx4all/sample-docs/docx4all-fonts-bolditalic.docx
@@ -16,6 +16,14 @@
       </w:r>
     </w:p>
     <w:p>
+      <w:r>
+        <w:t xml:space="preserve">As of 21 March 2008, this is largely </w:t>
+      </w:r>
+      <w:r>
+        <w:t>working.  See http://dev.plutext.org/trac/docx4all/wiki/FontHandling</w:t>
+      </w:r>
+    </w:p>
+    <w:p>
       <w:pPr>
         <w:pStyle w:val="Heading1"/>
         <w:rPr>
@@ -268,16 +276,7 @@
           <w:i/>
           <w:sz w:val="48"/>
         </w:rPr>
-        <w:t>Georgia</w:t>
-      </w:r>
-      <w:r>
-        <w:rPr>
-          <w:rFonts w:ascii="Georgia" w:hAnsi="Georgia"/>
-          <w:b/>
-          <w:i/>
-          <w:sz w:val="48"/>
-        </w:rPr>
-        <w:t>BoldItalic</w:t>
+        <w:t>GeorgiaBoldItalic</w:t>
       </w:r>
     </w:p>
     <w:p>
@@ -324,6 +323,7 @@
           <w:b/>
           <w:sz w:val="48"/>
         </w:rPr>
+        <w:lastRenderedPageBreak/>
         <w:t>Times New RomanBBold</w:t>
       </w:r>
     </w:p>
@@ -341,7 +341,6 @@
           <w:i/>
           <w:sz w:val="48"/>
         </w:rPr>
-        <w:lastRenderedPageBreak/>
         <w:t>Times New RomanItalic</w:t>
       </w:r>
     </w:p>
@@ -923,16 +922,7 @@
           <w:i/>
           <w:sz w:val="48"/>
         </w:rPr>
-        <w:t>Consolas</w:t>
-      </w:r>
-      <w:r>
-        <w:rPr>
-          <w:rFonts w:ascii="Consolas" w:hAnsi="Consolas"/>
-          <w:b/>
-          <w:i/>
-          <w:sz w:val="48"/>
-        </w:rPr>
-        <w:t>BoldItalic</w:t>
+        <w:t>ConsolasBoldItalic</w:t>
       </w:r>
     </w:p>
     <w:p>
@@ -1069,7 +1059,7 @@
           <w:i/>
           <w:sz w:val="48"/>
         </w:rPr>
-        <w:t xml:space="preserve"> CorbelBoldItalic</w:t>
+        <w:t>CorbelBoldItalic</w:t>
       </w:r>
     </w:p>
     <w:p>
@@ -1123,7 +1113,15 @@
           <w:i/>
           <w:sz w:val="48"/>
         </w:rPr>
-        <w:t>Franklin Gothic MediumItalic</w:t>
+        <w:t xml:space="preserve">Franklin Gothic </w:t>
+      </w:r>
+      <w:r>
+        <w:rPr>
+          <w:rFonts w:ascii="Franklin Gothic Medium" w:hAnsi="Franklin Gothic Medium"/>
+          <w:i/>
+          <w:sz w:val="48"/>
+        </w:rPr>
+        <w:t>MediumItalic</w:t>
       </w:r>
     </w:p>
     <w:p>
@@ -1138,77 +1136,7 @@
           <w:rFonts w:ascii="Lucida Console" w:hAnsi="Lucida Console"/>
           <w:sz w:val="48"/>
         </w:rPr>
-        <w:t xml:space="preserve">Lucida </w:t>
-      </w:r>
-      <w:r>
-        <w:rPr>
-          <w:rFonts w:ascii="Lucida Console" w:hAnsi="Lucida Console"/>
-          <w:sz w:val="48"/>
-        </w:rPr>
-        <w:t>Console</w:t>
-      </w:r>
-    </w:p>
-    <w:p>
-      <w:pPr>
-        <w:rPr>
-          <w:rFonts w:ascii="Marlett" w:hAnsi="Marlett"/>
-          <w:sz w:val="48"/>
-        </w:rPr>
-      </w:pPr>
-      <w:r>
-        <w:rPr>
-          <w:sz w:val="48"/>
-        </w:rPr>
-        <w:t>Marlett</w:t>
-      </w:r>
-      <w:r>
-        <w:rPr>
-          <w:rFonts w:ascii="Marlett" w:hAnsi="Marlett"/>
-          <w:sz w:val="48"/>
-        </w:rPr>
-        <w:t></w:t>
-      </w:r>
-      <w:r>
-        <w:rPr>
-          <w:rFonts w:ascii="Marlett" w:hAnsi="Marlett"/>
-          <w:sz w:val="48"/>
-        </w:rPr>
-        <w:t></w:t>
-      </w:r>
-      <w:r>
-        <w:rPr>
-          <w:rFonts w:ascii="Marlett" w:hAnsi="Marlett"/>
-          <w:sz w:val="48"/>
-        </w:rPr>
-        <w:t></w:t>
-      </w:r>
-      <w:r>
-        <w:rPr>
-          <w:rFonts w:ascii="Marlett" w:hAnsi="Marlett"/>
-          <w:sz w:val="48"/>
-        </w:rPr>
-        <w:t></w:t>
-      </w:r>
-      <w:r>
-        <w:rPr>
-          <w:rFonts w:ascii="Marlett" w:hAnsi="Marlett"/>
-          <w:sz w:val="48"/>
-        </w:rPr>
-        <w:t></w:t>
-      </w:r>
-      <w:r>
-        <w:rPr>
-          <w:rFonts w:ascii="Marlett" w:hAnsi="Marlett"/>
-          <w:sz w:val="48"/>
-        </w:rPr>
-        <w:t></w:t>
-      </w:r>
-      <w:r>
-        <w:rPr>
-          <w:rFonts w:ascii="Marlett" w:hAnsi="Marlett"/>
-          <w:sz w:val="48"/>
-        </w:rPr>
-        <w:t></w:t>
+        <w:t>Lucida Console</w:t>
       </w:r>
     </w:p>
     <w:p>
@@ -1285,276 +1213,63 @@
           <w:sz w:val="48"/>
         </w:rPr>
       </w:pPr>
-      <w:r>
-        <w:rPr>
-          <w:sz w:val="48"/>
-        </w:rPr>
-        <w:t>Symbol –</w:t>
-      </w:r>
-      <w:r>
-        <w:rPr>
-          <w:rFonts w:ascii="Symbol" w:hAnsi="Symbol"/>
-          <w:sz w:val="48"/>
-        </w:rPr>
-        <w:t></w:t>
-      </w:r>
-      <w:r>
-        <w:rPr>
-          <w:rFonts w:ascii="Symbol" w:hAnsi="Symbol"/>
-          <w:sz w:val="48"/>
-        </w:rPr>
-        <w:t></w:t>
-      </w:r>
-      <w:r>
-        <w:rPr>
-          <w:rFonts w:ascii="Symbol" w:hAnsi="Symbol"/>
-          <w:sz w:val="48"/>
-        </w:rPr>
-        <w:t></w:t>
-      </w:r>
-      <w:r>
-        <w:rPr>
-          <w:rFonts w:ascii="Symbol" w:hAnsi="Symbol"/>
-          <w:sz w:val="48"/>
-        </w:rPr>
-        <w:t></w:t>
-      </w:r>
-      <w:r>
-        <w:rPr>
-          <w:rFonts w:ascii="Symbol" w:hAnsi="Symbol"/>
-          <w:sz w:val="48"/>
-        </w:rPr>
-        <w:t></w:t>
-      </w:r>
-      <w:r>
-        <w:rPr>
-          <w:rFonts w:ascii="Symbol" w:hAnsi="Symbol"/>
-          <w:sz w:val="48"/>
-        </w:rPr>
-        <w:t></w:t>
-      </w:r>
-      <w:r>
-        <w:rPr>
-          <w:rFonts w:ascii="Symbol" w:hAnsi="Symbol"/>
-          <w:sz w:val="48"/>
-        </w:rPr>
-        <w:t></w:t>
-      </w:r>
-      <w:r>
-        <w:rPr>
-          <w:rFonts w:ascii="Symbol" w:hAnsi="Symbol"/>
-          <w:sz w:val="48"/>
-        </w:rPr>
-        <w:t></w:t>
-      </w:r>
-      <w:r>
-        <w:rPr>
-          <w:rFonts w:ascii="Symbol" w:hAnsi="Symbol"/>
-          <w:sz w:val="48"/>
-        </w:rPr>
-        <w:t></w:t>
-      </w:r>
-      <w:r>
-        <w:rPr>
-          <w:rFonts w:ascii="Symbol" w:hAnsi="Symbol"/>
-          <w:sz w:val="48"/>
-        </w:rPr>
-        <w:t></w:t>
-      </w:r>
-      <w:r>
-        <w:rPr>
-          <w:rFonts w:ascii="Symbol" w:hAnsi="Symbol"/>
-          <w:sz w:val="48"/>
-        </w:rPr>
-        <w:t></w:t>
-      </w:r>
-      <w:r>
-        <w:rPr>
-          <w:rFonts w:ascii="Symbol" w:hAnsi="Symbol"/>
-          <w:sz w:val="48"/>
-        </w:rPr>
-        <w:t></w:t>
-      </w:r>
-      <w:r>
-        <w:rPr>
-          <w:rFonts w:ascii="Symbol" w:hAnsi="Symbol"/>
-          <w:sz w:val="48"/>
-        </w:rPr>
-        <w:t></w:t>
-      </w:r>
-      <w:r>
-        <w:rPr>
-          <w:rFonts w:ascii="Symbol" w:hAnsi="Symbol"/>
-          <w:sz w:val="48"/>
-        </w:rPr>
-        <w:t></w:t>
-      </w:r>
-      <w:r>
-        <w:rPr>
-          <w:rFonts w:ascii="Symbol" w:hAnsi="Symbol"/>
-          <w:sz w:val="48"/>
-        </w:rPr>
-        <w:t></w:t>
-      </w:r>
-      <w:r>
-        <w:rPr>
-          <w:rFonts w:ascii="Symbol" w:hAnsi="Symbol"/>
-          <w:sz w:val="48"/>
-        </w:rPr>
-        <w:t></w:t>
-      </w:r>
-      <w:r>
-        <w:rPr>
-          <w:rFonts w:ascii="Symbol" w:hAnsi="Symbol"/>
-          <w:sz w:val="48"/>
-        </w:rPr>
-        <w:t></w:t>
-      </w:r>
-      <w:r>
-        <w:rPr>
-          <w:rFonts w:ascii="Symbol" w:hAnsi="Symbol"/>
-          <w:sz w:val="48"/>
-        </w:rPr>
-        <w:t></w:t>
-      </w:r>
-    </w:p>
-    <w:p>
-      <w:pPr>
-        <w:rPr>
-          <w:sz w:val="48"/>
-        </w:rPr>
-      </w:pPr>
-      <w:r>
-        <w:rPr>
-          <w:sz w:val="48"/>
-        </w:rPr>
-        <w:t>Wingdings –</w:t>
-      </w:r>
-      <w:r>
-        <w:rPr>
-          <w:rFonts w:ascii="Wingdings" w:hAnsi="Wingdings"/>
-          <w:sz w:val="48"/>
-        </w:rPr>
-        <w:t></w:t>
-      </w:r>
-      <w:r>
-        <w:rPr>
-          <w:rFonts w:ascii="Wingdings" w:hAnsi="Wingdings"/>
-          <w:sz w:val="48"/>
-        </w:rPr>
-        <w:t></w:t>
-      </w:r>
-      <w:r>
-        <w:rPr>
-          <w:rFonts w:ascii="Wingdings" w:hAnsi="Wingdings"/>
-          <w:sz w:val="48"/>
-        </w:rPr>
-        <w:t></w:t>
-      </w:r>
-      <w:r>
-        <w:rPr>
-          <w:rFonts w:ascii="Wingdings" w:hAnsi="Wingdings"/>
-          <w:sz w:val="48"/>
-        </w:rPr>
-        <w:t></w:t>
-      </w:r>
-      <w:r>
-        <w:rPr>
-          <w:rFonts w:ascii="Wingdings" w:hAnsi="Wingdings"/>
-          <w:sz w:val="48"/>
-        </w:rPr>
-        <w:t></w:t>
-      </w:r>
-      <w:r>
-        <w:rPr>
-          <w:rFonts w:ascii="Wingdings" w:hAnsi="Wingdings"/>
-          <w:sz w:val="48"/>
-        </w:rPr>
-        <w:t></w:t>
-      </w:r>
-      <w:r>
-        <w:rPr>
-          <w:rFonts w:ascii="Wingdings" w:hAnsi="Wingdings"/>
-          <w:sz w:val="48"/>
-        </w:rPr>
-        <w:t></w:t>
-      </w:r>
-      <w:r>
-        <w:rPr>
-          <w:rFonts w:ascii="Wingdings" w:hAnsi="Wingdings"/>
-          <w:sz w:val="48"/>
-        </w:rPr>
-        <w:t></w:t>
-      </w:r>
-      <w:r>
-        <w:rPr>
-          <w:rFonts w:ascii="Wingdings" w:hAnsi="Wingdings"/>
-          <w:sz w:val="48"/>
-        </w:rPr>
-        <w:t></w:t>
-      </w:r>
-      <w:r>
-        <w:rPr>
-          <w:rFonts w:ascii="Wingdings" w:hAnsi="Wingdings"/>
-          <w:sz w:val="48"/>
-        </w:rPr>
-        <w:t></w:t>
-      </w:r>
-      <w:r>
-        <w:rPr>
-          <w:rFonts w:ascii="Wingdings" w:hAnsi="Wingdings"/>
-          <w:sz w:val="48"/>
-        </w:rPr>
-        <w:t></w:t>
-      </w:r>
-      <w:r>
-        <w:rPr>
-          <w:rFonts w:ascii="Wingdings" w:hAnsi="Wingdings"/>
-          <w:sz w:val="48"/>
-        </w:rPr>
-        <w:t></w:t>
-      </w:r>
-      <w:r>
-        <w:rPr>
-          <w:rFonts w:ascii="Wingdings" w:hAnsi="Wingdings"/>
-          <w:sz w:val="48"/>
-        </w:rPr>
-        <w:t></w:t>
-      </w:r>
-      <w:r>
-        <w:rPr>
-          <w:rFonts w:ascii="Wingdings" w:hAnsi="Wingdings"/>
-          <w:sz w:val="48"/>
-        </w:rPr>
-        <w:t></w:t>
-      </w:r>
-      <w:r>
-        <w:rPr>
-          <w:rFonts w:ascii="Wingdings" w:hAnsi="Wingdings"/>
-          <w:sz w:val="48"/>
-        </w:rPr>
-        <w:t></w:t>
-      </w:r>
-      <w:r>
-        <w:rPr>
-          <w:rFonts w:ascii="Wingdings" w:hAnsi="Wingdings"/>
-          <w:sz w:val="48"/>
-        </w:rPr>
-        <w:t></w:t>
-      </w:r>
-      <w:r>
-        <w:rPr>
-          <w:rFonts w:ascii="Wingdings" w:hAnsi="Wingdings"/>
-          <w:sz w:val="48"/>
-        </w:rPr>
-        <w:t></w:t>
-      </w:r>
-      <w:r>
-        <w:rPr>
-          <w:rFonts w:ascii="Wingdings" w:hAnsi="Wingdings"/>
-          <w:sz w:val="48"/>
-        </w:rPr>
-        <w:t></w:t>
+    </w:p>
+    <w:p>
+      <w:pPr>
+        <w:rPr>
+          <w:sz w:val="20"/>
+        </w:rPr>
+      </w:pPr>
+      <w:r>
+        <w:rPr>
+          <w:sz w:val="20"/>
+        </w:rPr>
+        <w:t>Note:</w:t>
+      </w:r>
+    </w:p>
+    <w:p>
+      <w:pPr>
+        <w:rPr>
+          <w:sz w:val="20"/>
+        </w:rPr>
+      </w:pPr>
+      <w:r>
+        <w:rPr>
+          <w:sz w:val="20"/>
+        </w:rPr>
+        <w:t>Marlett, Wingdings and Symbol removed for now, for 2 reasons:</w:t>
+      </w:r>
+    </w:p>
+    <w:p>
+      <w:pPr>
+        <w:rPr>
+          <w:sz w:val="20"/>
+        </w:rPr>
+      </w:pPr>
+      <w:r>
+        <w:rPr>
+          <w:sz w:val="20"/>
+        </w:rPr>
+        <w:t xml:space="preserve">1.  not currently supported in PDF output, because because Unicode </w:t>
+      </w:r>
+      <w:r>
+        <w:rPr>
+          <w:sz w:val="20"/>
+        </w:rPr>
+        <w:t>cmap table not present</w:t>
+      </w:r>
+    </w:p>
+    <w:p>
+      <w:pPr>
+        <w:rPr>
+          <w:sz w:val="20"/>
+        </w:rPr>
+      </w:pPr>
+      <w:r>
+        <w:rPr>
+          <w:sz w:val="20"/>
+        </w:rPr>
+        <w:t>2.  Marlett (and probably the other 2) screw up our source view - see http://dev.plutext.org/trac/docx4all/ticket/6</w:t>
       </w:r>
     </w:p>
     <w:sectPr>
@@ -1724,7 +1439,7 @@
   <w:style w:type="paragraph" w:default="1" w:styleId="Normal">
     <w:name w:val="Normal"/>
     <w:qFormat/>
-    <w:rsid w:val="000D5483"/>
+    <w:rsid w:val="00D73D69"/>
   </w:style>
   <w:style w:type="paragraph" w:styleId="Heading1">
     <w:name w:val="heading 1"/>
@@ -1732,7 +1447,7 @@
     <w:next w:val="Normal"/>
     <w:link w:val="Heading1Char"/>
     <w:qFormat/>
-    <w:rsid w:val="000D5483"/>
+    <w:rsid w:val="00D73D69"/>
     <w:pPr>
       <w:keepNext/>
       <w:keepLines/>
@@ -1778,7 +1493,7 @@
     <w:name w:val="Heading 1 Char"/>
     <w:basedOn w:val="DefaultParagraphFont"/>
     <w:link w:val="Heading1"/>
-    <w:rsid w:val="000D5483"/>
+    <w:rsid w:val="00D73D69"/>
     <w:rPr>
       <w:rFonts w:asciiTheme="majorHAnsi" w:hAnsiTheme="majorHAnsi"/>
       <w:b/>
@@ -1792,7 +1507,7 @@
     <w:next w:val="Normal"/>
     <w:link w:val="TitleChar"/>
     <w:qFormat/>
-    <w:rsid w:val="000D5483"/>
+    <w:rsid w:val="00D73D69"/>
     <w:pPr>
       <w:spacing w:after="300"/>
       <w:contextualSpacing/>
@@ -1807,7 +1522,7 @@
     <w:name w:val="Title Char"/>
     <w:basedOn w:val="DefaultParagraphFont"/>
     <w:link w:val="Title"/>
-    <w:rsid w:val="000D5483"/>
+    <w:rsid w:val="00D73D69"/>
     <w:rPr>
       <w:rFonts w:asciiTheme="majorHAnsi" w:hAnsiTheme="majorHAnsi"/>
       <w:color w:val="17365D"/>

</xml_diff>